<commit_message>
Server Resource and Storage Management Command Practice
</commit_message>
<xml_diff>
--- a/Curl_Command_DOC.docx
+++ b/Curl_Command_DOC.docx
@@ -496,7 +496,7 @@
       </w:pPr>
       <w:r>
         <w:rPr>
-          <w:rStyle w:val="Strong0"/>
+          <w:rStyle w:val="Strong"/>
         </w:rPr>
         <w:t>Purpose</w:t>
       </w:r>
@@ -505,7 +505,7 @@
       </w:r>
       <w:r>
         <w:rPr>
-          <w:rStyle w:val="Strong0"/>
+          <w:rStyle w:val="Strong"/>
         </w:rPr>
         <w:t>Explanation</w:t>
       </w:r>
@@ -585,7 +585,7 @@
       </w:pPr>
       <w:r>
         <w:rPr>
-          <w:rStyle w:val="Strong0"/>
+          <w:rStyle w:val="Strong"/>
         </w:rPr>
         <w:t>Purpose</w:t>
       </w:r>
@@ -603,7 +603,7 @@
       </w:r>
       <w:r>
         <w:rPr>
-          <w:rStyle w:val="Strong0"/>
+          <w:rStyle w:val="Strong"/>
         </w:rPr>
         <w:t>Explanation</w:t>
       </w:r>
@@ -684,7 +684,7 @@
       </w:pPr>
       <w:r>
         <w:rPr>
-          <w:rStyle w:val="Strong0"/>
+          <w:rStyle w:val="Strong"/>
         </w:rPr>
         <w:t>Purpose</w:t>
       </w:r>
@@ -701,7 +701,7 @@
       </w:r>
       <w:r>
         <w:rPr>
-          <w:rStyle w:val="Strong0"/>
+          <w:rStyle w:val="Strong"/>
         </w:rPr>
         <w:t>Explanation</w:t>
       </w:r>
@@ -871,7 +871,7 @@
       </w:pPr>
       <w:r>
         <w:rPr>
-          <w:rStyle w:val="Strong0"/>
+          <w:rStyle w:val="Strong"/>
         </w:rPr>
         <w:t>Purpose</w:t>
       </w:r>
@@ -880,7 +880,7 @@
       </w:r>
       <w:r>
         <w:rPr>
-          <w:rStyle w:val="Strong0"/>
+          <w:rStyle w:val="Strong"/>
         </w:rPr>
         <w:t>Explanation</w:t>
       </w:r>
@@ -1012,7 +1012,7 @@
       </w:pPr>
       <w:r>
         <w:rPr>
-          <w:rStyle w:val="Strong0"/>
+          <w:rStyle w:val="Strong"/>
         </w:rPr>
         <w:t>Purpose</w:t>
       </w:r>
@@ -1029,7 +1029,7 @@
       </w:r>
       <w:r>
         <w:rPr>
-          <w:rStyle w:val="Strong0"/>
+          <w:rStyle w:val="Strong"/>
         </w:rPr>
         <w:t>Explanation</w:t>
       </w:r>
@@ -1123,7 +1123,7 @@
       </w:pPr>
       <w:r>
         <w:rPr>
-          <w:rStyle w:val="Strong0"/>
+          <w:rStyle w:val="Strong"/>
         </w:rPr>
         <w:t>Purpose</w:t>
       </w:r>
@@ -1140,7 +1140,7 @@
       </w:r>
       <w:r>
         <w:rPr>
-          <w:rStyle w:val="Strong0"/>
+          <w:rStyle w:val="Strong"/>
         </w:rPr>
         <w:t>Explanation</w:t>
       </w:r>
@@ -1206,7 +1206,7 @@
       </w:pPr>
       <w:r>
         <w:rPr>
-          <w:rStyle w:val="Strong0"/>
+          <w:rStyle w:val="Strong"/>
         </w:rPr>
         <w:t>Purpose</w:t>
       </w:r>
@@ -1215,7 +1215,7 @@
       </w:r>
       <w:r>
         <w:rPr>
-          <w:rStyle w:val="Strong0"/>
+          <w:rStyle w:val="Strong"/>
         </w:rPr>
         <w:t>Explanation</w:t>
       </w:r>
@@ -1368,7 +1368,7 @@
       </w:pPr>
       <w:r>
         <w:rPr>
-          <w:rStyle w:val="Strong0"/>
+          <w:rStyle w:val="Strong"/>
         </w:rPr>
         <w:t>Purpose</w:t>
       </w:r>
@@ -1377,7 +1377,7 @@
       </w:r>
       <w:r>
         <w:rPr>
-          <w:rStyle w:val="Strong0"/>
+          <w:rStyle w:val="Strong"/>
         </w:rPr>
         <w:t>Explanation</w:t>
       </w:r>
@@ -1563,7 +1563,7 @@
       </w:pPr>
       <w:r>
         <w:rPr>
-          <w:rStyle w:val="Strong0"/>
+          <w:rStyle w:val="Strong"/>
         </w:rPr>
         <w:t>Purpose</w:t>
       </w:r>
@@ -1572,7 +1572,7 @@
       </w:r>
       <w:r>
         <w:rPr>
-          <w:rStyle w:val="Strong0"/>
+          <w:rStyle w:val="Strong"/>
         </w:rPr>
         <w:t>Explanation</w:t>
       </w:r>
@@ -1755,7 +1755,7 @@
       </w:pPr>
       <w:r>
         <w:rPr>
-          <w:rStyle w:val="Strong0"/>
+          <w:rStyle w:val="Strong"/>
         </w:rPr>
         <w:t>Purpose</w:t>
       </w:r>
@@ -1764,7 +1764,7 @@
       </w:r>
       <w:r>
         <w:rPr>
-          <w:rStyle w:val="Strong0"/>
+          <w:rStyle w:val="Strong"/>
         </w:rPr>
         <w:t>Explanation</w:t>
       </w:r>
@@ -1827,7 +1827,7 @@
       </w:pPr>
       <w:r>
         <w:rPr>
-          <w:rStyle w:val="Strong0"/>
+          <w:rStyle w:val="Strong"/>
         </w:rPr>
         <w:t>Note</w:t>
       </w:r>
@@ -1870,7 +1870,7 @@
       </w:pPr>
       <w:r>
         <w:rPr>
-          <w:rStyle w:val="Strong0"/>
+          <w:rStyle w:val="Strong"/>
         </w:rPr>
         <w:t>Purpose</w:t>
       </w:r>
@@ -1879,7 +1879,7 @@
       </w:r>
       <w:r>
         <w:rPr>
-          <w:rStyle w:val="Strong0"/>
+          <w:rStyle w:val="Strong"/>
         </w:rPr>
         <w:t>Explanation</w:t>
       </w:r>
@@ -1989,7 +1989,7 @@
       </w:pPr>
       <w:r>
         <w:rPr>
-          <w:rStyle w:val="Strong0"/>
+          <w:rStyle w:val="Strong"/>
         </w:rPr>
         <w:t>Purpose</w:t>
       </w:r>
@@ -1998,7 +1998,7 @@
       </w:r>
       <w:r>
         <w:rPr>
-          <w:rStyle w:val="Strong0"/>
+          <w:rStyle w:val="Strong"/>
         </w:rPr>
         <w:t>Explanation</w:t>
       </w:r>
@@ -2039,606 +2039,17 @@
     </w:p>
     <w:p>
       <w:pPr>
-        <w:numPr>
-          <w:ilvl w:val="0"/>
-          <w:numId w:val="15"/>
-        </w:numPr>
-        <w:spacing w:before="100" w:beforeAutospacing="1" w:after="100" w:afterAutospacing="1" w:line="240" w:lineRule="auto"/>
-      </w:pPr>
-      <w:r>
-        <w:t>Returns personalized greeting "Greetings, Alex!"</w:t>
-      </w:r>
-    </w:p>
-    <w:p>
-      <w:pPr>
-        <w:pStyle w:val="Heading3"/>
-      </w:pPr>
-      <w:proofErr w:type="gramStart"/>
-      <w:r>
-        <w:rPr>
-          <w:rStyle w:val="HTMLCode"/>
-          <w:highlight w:val="lightGray"/>
-        </w:rPr>
-        <w:t>curl</w:t>
-      </w:r>
-      <w:proofErr w:type="gramEnd"/>
-      <w:r>
-        <w:rPr>
-          <w:rStyle w:val="HTMLCode"/>
-          <w:highlight w:val="lightGray"/>
-        </w:rPr>
-        <w:t xml:space="preserve"> http://localhost:8000 -o test.html</w:t>
-      </w:r>
-    </w:p>
-    <w:p>
-      <w:pPr>
-        <w:pStyle w:val="NormalWeb"/>
-      </w:pPr>
-      <w:r>
-        <w:rPr>
-          <w:rStyle w:val="Strong0"/>
-        </w:rPr>
-        <w:t>Purpose</w:t>
-      </w:r>
-      <w:r>
-        <w:t xml:space="preserve">: Attempt to download content and save to file </w:t>
-      </w:r>
-      <w:r>
-        <w:rPr>
-          <w:rStyle w:val="Strong0"/>
-        </w:rPr>
-        <w:t>Explanation</w:t>
-      </w:r>
-      <w:r>
-        <w:t>:</w:t>
-      </w:r>
-    </w:p>
-    <w:p>
-      <w:pPr>
-        <w:numPr>
-          <w:ilvl w:val="0"/>
-          <w:numId w:val="16"/>
-        </w:numPr>
-        <w:spacing w:before="100" w:beforeAutospacing="1" w:after="100" w:afterAutospacing="1" w:line="240" w:lineRule="auto"/>
-      </w:pPr>
-      <w:r>
-        <w:rPr>
-          <w:rStyle w:val="HTMLCode"/>
-          <w:rFonts w:eastAsiaTheme="minorHAnsi"/>
-        </w:rPr>
-        <w:lastRenderedPageBreak/>
-        <w:t>-o test.html</w:t>
-      </w:r>
-      <w:r>
-        <w:t xml:space="preserve"> saves response to specified file</w:t>
-      </w:r>
-    </w:p>
-    <w:p>
-      <w:pPr>
-        <w:numPr>
-          <w:ilvl w:val="0"/>
-          <w:numId w:val="16"/>
-        </w:numPr>
-        <w:spacing w:before="100" w:beforeAutospacing="1" w:after="100" w:afterAutospacing="1" w:line="240" w:lineRule="auto"/>
-      </w:pPr>
-      <w:r>
-        <w:t>Fails because port 8000 is not running any service</w:t>
-      </w:r>
-    </w:p>
-    <w:p>
-      <w:pPr>
-        <w:numPr>
-          <w:ilvl w:val="0"/>
-          <w:numId w:val="16"/>
-        </w:numPr>
-        <w:spacing w:before="100" w:beforeAutospacing="1" w:after="100" w:afterAutospacing="1" w:line="240" w:lineRule="auto"/>
-      </w:pPr>
-      <w:r>
-        <w:t>Shows connection error after 3ms timeout</w:t>
-      </w:r>
-    </w:p>
-    <w:p>
-      <w:pPr>
-        <w:pStyle w:val="Heading3"/>
-      </w:pPr>
-      <w:proofErr w:type="gramStart"/>
-      <w:r>
-        <w:rPr>
-          <w:rStyle w:val="HTMLCode"/>
-          <w:highlight w:val="lightGray"/>
-        </w:rPr>
-        <w:t>curl</w:t>
-      </w:r>
-      <w:proofErr w:type="gramEnd"/>
-      <w:r>
-        <w:rPr>
-          <w:rStyle w:val="HTMLCode"/>
-          <w:highlight w:val="lightGray"/>
-        </w:rPr>
-        <w:t xml:space="preserve"> http://localhost:8080 -o test.html</w:t>
-      </w:r>
-    </w:p>
-    <w:p>
-      <w:pPr>
-        <w:pStyle w:val="NormalWeb"/>
-      </w:pPr>
-      <w:r>
-        <w:rPr>
-          <w:rStyle w:val="Strong0"/>
-        </w:rPr>
-        <w:t>Purpose</w:t>
-      </w:r>
-      <w:r>
-        <w:t xml:space="preserve">: Download content from working port </w:t>
-      </w:r>
-      <w:r>
-        <w:rPr>
-          <w:rStyle w:val="Strong0"/>
-        </w:rPr>
-        <w:t>Explanation</w:t>
-      </w:r>
-      <w:r>
-        <w:t>:</w:t>
-      </w:r>
-    </w:p>
-    <w:p>
-      <w:pPr>
-        <w:numPr>
-          <w:ilvl w:val="0"/>
-          <w:numId w:val="17"/>
-        </w:numPr>
-        <w:spacing w:before="100" w:beforeAutospacing="1" w:after="100" w:afterAutospacing="1" w:line="240" w:lineRule="auto"/>
-      </w:pPr>
-      <w:r>
-        <w:t>Successfully connects to port 8080</w:t>
-      </w:r>
-    </w:p>
-    <w:p>
-      <w:pPr>
-        <w:numPr>
-          <w:ilvl w:val="0"/>
-          <w:numId w:val="17"/>
-        </w:numPr>
-        <w:spacing w:before="100" w:beforeAutospacing="1" w:after="100" w:afterAutospacing="1" w:line="240" w:lineRule="auto"/>
-      </w:pPr>
-      <w:r>
-        <w:t>Downloads 93 bytes of content</w:t>
-      </w:r>
-    </w:p>
-    <w:p>
-      <w:pPr>
-        <w:numPr>
-          <w:ilvl w:val="0"/>
-          <w:numId w:val="17"/>
-        </w:numPr>
-        <w:spacing w:before="100" w:beforeAutospacing="1" w:after="100" w:afterAutospacing="1" w:line="240" w:lineRule="auto"/>
-      </w:pPr>
-      <w:r>
-        <w:t>Saves response to test.html file</w:t>
-      </w:r>
-    </w:p>
-    <w:p>
-      <w:pPr>
-        <w:pStyle w:val="Heading3"/>
-      </w:pPr>
-      <w:proofErr w:type="gramStart"/>
-      <w:r>
-        <w:rPr>
-          <w:rStyle w:val="HTMLCode"/>
-          <w:highlight w:val="lightGray"/>
-        </w:rPr>
-        <w:t>curl</w:t>
-      </w:r>
-      <w:proofErr w:type="gramEnd"/>
-      <w:r>
-        <w:rPr>
-          <w:rStyle w:val="HTMLCode"/>
-          <w:highlight w:val="lightGray"/>
-        </w:rPr>
-        <w:t xml:space="preserve"> -I http://localhost:8080</w:t>
-      </w:r>
-    </w:p>
-    <w:p>
-      <w:pPr>
-        <w:pStyle w:val="NormalWeb"/>
-      </w:pPr>
-      <w:r>
-        <w:rPr>
-          <w:rStyle w:val="Strong0"/>
-        </w:rPr>
-        <w:t>Purpose</w:t>
-      </w:r>
-      <w:r>
-        <w:t xml:space="preserve">: Send HEAD request to get only headers </w:t>
-      </w:r>
-      <w:r>
-        <w:rPr>
-          <w:rStyle w:val="Strong0"/>
-        </w:rPr>
-        <w:t>Explanation</w:t>
-      </w:r>
-      <w:r>
-        <w:t>:</w:t>
-      </w:r>
-    </w:p>
-    <w:p>
-      <w:pPr>
-        <w:numPr>
-          <w:ilvl w:val="0"/>
-          <w:numId w:val="18"/>
-        </w:numPr>
-        <w:spacing w:before="100" w:beforeAutospacing="1" w:after="100" w:afterAutospacing="1" w:line="240" w:lineRule="auto"/>
-      </w:pPr>
-      <w:r>
-        <w:rPr>
-          <w:rStyle w:val="HTMLCode"/>
-          <w:rFonts w:eastAsiaTheme="minorHAnsi"/>
-        </w:rPr>
-        <w:t>-I</w:t>
-      </w:r>
-      <w:r>
-        <w:t xml:space="preserve"> flag sends HEAD request instead of GET</w:t>
-      </w:r>
-    </w:p>
-    <w:p>
-      <w:pPr>
-        <w:numPr>
-          <w:ilvl w:val="0"/>
-          <w:numId w:val="18"/>
-        </w:numPr>
-        <w:spacing w:before="100" w:beforeAutospacing="1" w:after="100" w:afterAutospacing="1" w:line="240" w:lineRule="auto"/>
-      </w:pPr>
-      <w:r>
-        <w:t>Shows HTTP status (204) and response headers</w:t>
-      </w:r>
-    </w:p>
-    <w:p>
-      <w:pPr>
-        <w:numPr>
-          <w:ilvl w:val="0"/>
-          <w:numId w:val="18"/>
-        </w:numPr>
-        <w:spacing w:before="100" w:beforeAutospacing="1" w:after="100" w:afterAutospacing="1" w:line="240" w:lineRule="auto"/>
-      </w:pPr>
-      <w:r>
-        <w:t>Useful for checking server status without downloading content</w:t>
-      </w:r>
-    </w:p>
-    <w:p>
-      <w:pPr>
-        <w:pStyle w:val="Heading3"/>
-      </w:pPr>
-      <w:proofErr w:type="gramStart"/>
-      <w:r>
-        <w:rPr>
-          <w:rStyle w:val="HTMLCode"/>
-          <w:highlight w:val="lightGray"/>
-        </w:rPr>
-        <w:t>curl</w:t>
-      </w:r>
-      <w:proofErr w:type="gramEnd"/>
-      <w:r>
-        <w:rPr>
-          <w:rStyle w:val="HTMLCode"/>
-          <w:highlight w:val="lightGray"/>
-        </w:rPr>
-        <w:t xml:space="preserve"> -v http://localhost:8080</w:t>
-      </w:r>
-    </w:p>
-    <w:p>
-      <w:pPr>
-        <w:pStyle w:val="NormalWeb"/>
-      </w:pPr>
-      <w:r>
-        <w:rPr>
-          <w:rStyle w:val="Strong0"/>
-        </w:rPr>
-        <w:t>Purpose</w:t>
-      </w:r>
-      <w:r>
-        <w:t xml:space="preserve">: Verbose output showing full HTTP transaction </w:t>
-      </w:r>
-      <w:r>
-        <w:rPr>
-          <w:rStyle w:val="Strong0"/>
-        </w:rPr>
-        <w:t>Explanation</w:t>
-      </w:r>
-      <w:r>
-        <w:t>:</w:t>
-      </w:r>
-    </w:p>
-    <w:p>
-      <w:pPr>
-        <w:numPr>
-          <w:ilvl w:val="0"/>
-          <w:numId w:val="19"/>
-        </w:numPr>
-        <w:spacing w:before="100" w:beforeAutospacing="1" w:after="100" w:afterAutospacing="1" w:line="240" w:lineRule="auto"/>
-      </w:pPr>
-      <w:r>
-        <w:rPr>
-          <w:rStyle w:val="HTMLCode"/>
-          <w:rFonts w:eastAsiaTheme="minorHAnsi"/>
-        </w:rPr>
-        <w:t>-v</w:t>
-      </w:r>
-      <w:r>
-        <w:t xml:space="preserve"> enables verbose mode</w:t>
-      </w:r>
-    </w:p>
-    <w:p>
-      <w:pPr>
-        <w:numPr>
-          <w:ilvl w:val="0"/>
-          <w:numId w:val="19"/>
-        </w:numPr>
-        <w:spacing w:before="100" w:beforeAutospacing="1" w:after="100" w:afterAutospacing="1" w:line="240" w:lineRule="auto"/>
-      </w:pPr>
-      <w:r>
-        <w:t>Shows DNS resolution, connection details, and full HTTP exchange</w:t>
-      </w:r>
-    </w:p>
-    <w:p>
-      <w:pPr>
-        <w:numPr>
-          <w:ilvl w:val="0"/>
-          <w:numId w:val="19"/>
-        </w:numPr>
-        <w:spacing w:before="100" w:beforeAutospacing="1" w:after="100" w:afterAutospacing="1" w:line="240" w:lineRule="auto"/>
-      </w:pPr>
-      <w:r>
-        <w:t>Returns JSON response with HAL (Hypertext Application Language) format</w:t>
-      </w:r>
-    </w:p>
-    <w:p>
-      <w:pPr>
-        <w:numPr>
-          <w:ilvl w:val="0"/>
-          <w:numId w:val="19"/>
-        </w:numPr>
-        <w:spacing w:before="100" w:beforeAutospacing="1" w:after="100" w:afterAutospacing="1" w:line="240" w:lineRule="auto"/>
-      </w:pPr>
-      <w:r>
-        <w:t>Useful for debugging HTTP communications</w:t>
-      </w:r>
-    </w:p>
-    <w:p>
-      <w:pPr>
-        <w:pStyle w:val="Heading3"/>
-      </w:pPr>
-      <w:proofErr w:type="gramStart"/>
-      <w:r>
-        <w:rPr>
-          <w:rStyle w:val="HTMLCode"/>
-          <w:highlight w:val="lightGray"/>
-        </w:rPr>
-        <w:t>curl</w:t>
-      </w:r>
-      <w:proofErr w:type="gramEnd"/>
-      <w:r>
-        <w:rPr>
-          <w:rStyle w:val="HTMLCode"/>
-          <w:highlight w:val="lightGray"/>
-        </w:rPr>
-        <w:t xml:space="preserve"> -O https://httpbin.org/image/png</w:t>
-      </w:r>
-    </w:p>
-    <w:p>
-      <w:pPr>
-        <w:pStyle w:val="NormalWeb"/>
-      </w:pPr>
-      <w:r>
-        <w:rPr>
-          <w:rStyle w:val="Strong0"/>
-        </w:rPr>
-        <w:t>Purpose</w:t>
-      </w:r>
-      <w:r>
-        <w:t xml:space="preserve">: Download file and save with original filename </w:t>
-      </w:r>
-      <w:r>
-        <w:rPr>
-          <w:rStyle w:val="Strong0"/>
-        </w:rPr>
-        <w:t>Explanation</w:t>
-      </w:r>
-      <w:r>
-        <w:t>:</w:t>
-      </w:r>
-    </w:p>
-    <w:p>
-      <w:pPr>
-        <w:numPr>
-          <w:ilvl w:val="0"/>
-          <w:numId w:val="20"/>
-        </w:numPr>
-        <w:spacing w:before="100" w:beforeAutospacing="1" w:after="100" w:afterAutospacing="1" w:line="240" w:lineRule="auto"/>
-      </w:pPr>
-      <w:r>
-        <w:rPr>
-          <w:rStyle w:val="HTMLCode"/>
-          <w:rFonts w:eastAsiaTheme="minorHAnsi"/>
-        </w:rPr>
-        <w:t>-O</w:t>
-      </w:r>
-      <w:r>
-        <w:t xml:space="preserve"> saves file with same name as in URL (becomes "</w:t>
-      </w:r>
-      <w:proofErr w:type="spellStart"/>
-      <w:r>
-        <w:t>png</w:t>
-      </w:r>
-      <w:proofErr w:type="spellEnd"/>
-      <w:r>
-        <w:t>")</w:t>
-      </w:r>
-    </w:p>
-    <w:p>
-      <w:pPr>
-        <w:numPr>
-          <w:ilvl w:val="0"/>
-          <w:numId w:val="20"/>
-        </w:numPr>
-        <w:spacing w:before="100" w:beforeAutospacing="1" w:after="100" w:afterAutospacing="1" w:line="240" w:lineRule="auto"/>
-      </w:pPr>
-      <w:r>
-        <w:t>Downloads 8090 bytes from httpbin.org test service</w:t>
-      </w:r>
-    </w:p>
-    <w:p>
-      <w:pPr>
-        <w:numPr>
-          <w:ilvl w:val="0"/>
-          <w:numId w:val="20"/>
-        </w:numPr>
-        <w:spacing w:before="100" w:beforeAutospacing="1" w:after="100" w:afterAutospacing="1" w:line="240" w:lineRule="auto"/>
-      </w:pPr>
-      <w:r>
-        <w:t>Shows download progress with transfer statistics</w:t>
-      </w:r>
-    </w:p>
-    <w:p>
-      <w:pPr>
-        <w:numPr>
-          <w:ilvl w:val="0"/>
-          <w:numId w:val="20"/>
-        </w:numPr>
-        <w:spacing w:before="100" w:beforeAutospacing="1" w:after="100" w:afterAutospacing="1" w:line="240" w:lineRule="auto"/>
-      </w:pPr>
-      <w:r>
-        <w:t>httpbin.org provides various test endpoints including sample images</w:t>
-      </w:r>
-    </w:p>
-    <w:p>
-      <w:pPr>
-        <w:pStyle w:val="Heading3"/>
-      </w:pPr>
-      <w:proofErr w:type="gramStart"/>
-      <w:r>
-        <w:rPr>
-          <w:rStyle w:val="HTMLCode"/>
-          <w:highlight w:val="lightGray"/>
-        </w:rPr>
-        <w:t>curl</w:t>
-      </w:r>
-      <w:proofErr w:type="gramEnd"/>
-      <w:r>
-        <w:rPr>
-          <w:rStyle w:val="HTMLCode"/>
-          <w:highlight w:val="lightGray"/>
-        </w:rPr>
-        <w:t xml:space="preserve"> -X POST -d "username=</w:t>
-      </w:r>
-      <w:proofErr w:type="spellStart"/>
-      <w:r>
-        <w:rPr>
-          <w:rStyle w:val="HTMLCode"/>
-          <w:highlight w:val="lightGray"/>
-        </w:rPr>
-        <w:t>user&amp;password</w:t>
-      </w:r>
-      <w:proofErr w:type="spellEnd"/>
-      <w:r>
-        <w:rPr>
-          <w:rStyle w:val="HTMLCode"/>
-          <w:highlight w:val="lightGray"/>
-        </w:rPr>
-        <w:t>=pass" https://httpbin.org/post</w:t>
-      </w:r>
-    </w:p>
-    <w:p>
-      <w:pPr>
-        <w:pStyle w:val="NormalWeb"/>
-      </w:pPr>
-      <w:r>
-        <w:rPr>
-          <w:rStyle w:val="Strong0"/>
-        </w:rPr>
-        <w:t>Purpose</w:t>
-      </w:r>
-      <w:r>
-        <w:t xml:space="preserve">: Send POST request with form data </w:t>
-      </w:r>
-      <w:r>
-        <w:rPr>
-          <w:rStyle w:val="Strong0"/>
-        </w:rPr>
-        <w:t>Explanation</w:t>
-      </w:r>
-      <w:r>
-        <w:t>:</w:t>
-      </w:r>
-    </w:p>
-    <w:p>
-      <w:pPr>
-        <w:numPr>
-          <w:ilvl w:val="0"/>
-          <w:numId w:val="21"/>
-        </w:numPr>
-        <w:spacing w:before="100" w:beforeAutospacing="1" w:after="100" w:afterAutospacing="1" w:line="240" w:lineRule="auto"/>
-      </w:pPr>
-      <w:r>
-        <w:rPr>
-          <w:rStyle w:val="HTMLCode"/>
-          <w:rFonts w:eastAsiaTheme="minorHAnsi"/>
-        </w:rPr>
-        <w:t>-X POST</w:t>
-      </w:r>
-      <w:r>
-        <w:t xml:space="preserve"> specifies HTTP POST method</w:t>
-      </w:r>
-    </w:p>
-    <w:p>
-      <w:pPr>
-        <w:numPr>
-          <w:ilvl w:val="0"/>
-          <w:numId w:val="21"/>
-        </w:numPr>
-        <w:spacing w:before="100" w:beforeAutospacing="1" w:after="100" w:afterAutospacing="1" w:line="240" w:lineRule="auto"/>
-      </w:pPr>
-      <w:r>
-        <w:rPr>
-          <w:rStyle w:val="HTMLCode"/>
-          <w:rFonts w:eastAsiaTheme="minorHAnsi"/>
-        </w:rPr>
-        <w:t>-d</w:t>
-      </w:r>
-      <w:r>
-        <w:t xml:space="preserve"> sends data in request body</w:t>
-      </w:r>
-    </w:p>
-    <w:p>
-      <w:pPr>
-        <w:numPr>
-          <w:ilvl w:val="0"/>
-          <w:numId w:val="21"/>
-        </w:numPr>
-        <w:spacing w:before="100" w:beforeAutospacing="1" w:after="100" w:afterAutospacing="1" w:line="240" w:lineRule="auto"/>
-      </w:pPr>
-      <w:r>
-        <w:t>Sends form-encoded data (application/x-www-form-</w:t>
-      </w:r>
-      <w:proofErr w:type="spellStart"/>
-      <w:r>
-        <w:t>urlencoded</w:t>
-      </w:r>
-      <w:proofErr w:type="spellEnd"/>
-      <w:r>
-        <w:t>)</w:t>
-      </w:r>
-    </w:p>
-    <w:p>
-      <w:pPr>
-        <w:numPr>
-          <w:ilvl w:val="0"/>
-          <w:numId w:val="21"/>
-        </w:numPr>
-        <w:spacing w:before="100" w:beforeAutospacing="1" w:after="100" w:afterAutospacing="1" w:line="240" w:lineRule="auto"/>
-      </w:pPr>
-      <w:r>
-        <w:t>httpbin.org echoes back the request details, making it perfect for testing form submissions</w:t>
-      </w:r>
+        <w:spacing w:before="100" w:beforeAutospacing="1" w:after="100" w:afterAutospacing="1" w:line="240" w:lineRule="auto"/>
+        <w:ind w:left="720"/>
+      </w:pPr>
+    </w:p>
+    <w:p>
+      <w:pPr>
+        <w:spacing w:before="100" w:beforeAutospacing="1" w:after="100" w:afterAutospacing="1" w:line="240" w:lineRule="auto"/>
+        <w:ind w:left="720"/>
+      </w:pPr>
+      <w:bookmarkStart w:id="0" w:name="_GoBack"/>
+      <w:bookmarkEnd w:id="0"/>
     </w:p>
     <w:p>
       <w:pPr>
@@ -2659,6 +2070,509 @@
           <w:rStyle w:val="HTMLCode"/>
           <w:highlight w:val="lightGray"/>
         </w:rPr>
+        <w:t xml:space="preserve"> http://localhost:8080 -o test.html</w:t>
+      </w:r>
+    </w:p>
+    <w:p>
+      <w:pPr>
+        <w:pStyle w:val="NormalWeb"/>
+      </w:pPr>
+      <w:r>
+        <w:rPr>
+          <w:rStyle w:val="Strong"/>
+        </w:rPr>
+        <w:t>Purpose</w:t>
+      </w:r>
+      <w:r>
+        <w:t xml:space="preserve">: Download content from working port </w:t>
+      </w:r>
+      <w:r>
+        <w:rPr>
+          <w:rStyle w:val="Strong"/>
+        </w:rPr>
+        <w:t>Explanation</w:t>
+      </w:r>
+      <w:r>
+        <w:t>:</w:t>
+      </w:r>
+    </w:p>
+    <w:p>
+      <w:pPr>
+        <w:numPr>
+          <w:ilvl w:val="0"/>
+          <w:numId w:val="17"/>
+        </w:numPr>
+        <w:spacing w:before="100" w:beforeAutospacing="1" w:after="100" w:afterAutospacing="1" w:line="240" w:lineRule="auto"/>
+      </w:pPr>
+      <w:r>
+        <w:t>Successfully connects to port 8080</w:t>
+      </w:r>
+    </w:p>
+    <w:p>
+      <w:pPr>
+        <w:numPr>
+          <w:ilvl w:val="0"/>
+          <w:numId w:val="17"/>
+        </w:numPr>
+        <w:spacing w:before="100" w:beforeAutospacing="1" w:after="100" w:afterAutospacing="1" w:line="240" w:lineRule="auto"/>
+      </w:pPr>
+      <w:r>
+        <w:t>Downloads 93 bytes of content</w:t>
+      </w:r>
+    </w:p>
+    <w:p>
+      <w:pPr>
+        <w:numPr>
+          <w:ilvl w:val="0"/>
+          <w:numId w:val="17"/>
+        </w:numPr>
+        <w:spacing w:before="100" w:beforeAutospacing="1" w:after="100" w:afterAutospacing="1" w:line="240" w:lineRule="auto"/>
+      </w:pPr>
+      <w:r>
+        <w:t>Saves response to test.html file</w:t>
+      </w:r>
+    </w:p>
+    <w:p>
+      <w:pPr>
+        <w:pStyle w:val="Heading3"/>
+      </w:pPr>
+      <w:proofErr w:type="gramStart"/>
+      <w:r>
+        <w:rPr>
+          <w:rStyle w:val="HTMLCode"/>
+          <w:highlight w:val="lightGray"/>
+        </w:rPr>
+        <w:t>curl</w:t>
+      </w:r>
+      <w:proofErr w:type="gramEnd"/>
+      <w:r>
+        <w:rPr>
+          <w:rStyle w:val="HTMLCode"/>
+          <w:highlight w:val="lightGray"/>
+        </w:rPr>
+        <w:t xml:space="preserve"> -I http://localhost:8080</w:t>
+      </w:r>
+    </w:p>
+    <w:p>
+      <w:pPr>
+        <w:pStyle w:val="NormalWeb"/>
+      </w:pPr>
+      <w:r>
+        <w:rPr>
+          <w:rStyle w:val="Strong"/>
+        </w:rPr>
+        <w:t>Purpose</w:t>
+      </w:r>
+      <w:r>
+        <w:t xml:space="preserve">: Send HEAD request to get only headers </w:t>
+      </w:r>
+      <w:r>
+        <w:rPr>
+          <w:rStyle w:val="Strong"/>
+        </w:rPr>
+        <w:t>Explanation</w:t>
+      </w:r>
+      <w:r>
+        <w:t>:</w:t>
+      </w:r>
+    </w:p>
+    <w:p>
+      <w:pPr>
+        <w:numPr>
+          <w:ilvl w:val="0"/>
+          <w:numId w:val="18"/>
+        </w:numPr>
+        <w:spacing w:before="100" w:beforeAutospacing="1" w:after="100" w:afterAutospacing="1" w:line="240" w:lineRule="auto"/>
+      </w:pPr>
+      <w:r>
+        <w:rPr>
+          <w:rStyle w:val="HTMLCode"/>
+          <w:rFonts w:eastAsiaTheme="minorHAnsi"/>
+        </w:rPr>
+        <w:t>-I</w:t>
+      </w:r>
+      <w:r>
+        <w:t xml:space="preserve"> flag sends HEAD request instead of GET</w:t>
+      </w:r>
+    </w:p>
+    <w:p>
+      <w:pPr>
+        <w:numPr>
+          <w:ilvl w:val="0"/>
+          <w:numId w:val="18"/>
+        </w:numPr>
+        <w:spacing w:before="100" w:beforeAutospacing="1" w:after="100" w:afterAutospacing="1" w:line="240" w:lineRule="auto"/>
+      </w:pPr>
+      <w:r>
+        <w:t>Shows HTTP status (204) and response headers</w:t>
+      </w:r>
+    </w:p>
+    <w:p>
+      <w:pPr>
+        <w:numPr>
+          <w:ilvl w:val="0"/>
+          <w:numId w:val="18"/>
+        </w:numPr>
+        <w:spacing w:before="100" w:beforeAutospacing="1" w:after="100" w:afterAutospacing="1" w:line="240" w:lineRule="auto"/>
+      </w:pPr>
+      <w:r>
+        <w:t>Useful for checking server status without downloading content</w:t>
+      </w:r>
+    </w:p>
+    <w:p>
+      <w:pPr>
+        <w:pStyle w:val="Heading3"/>
+      </w:pPr>
+      <w:proofErr w:type="gramStart"/>
+      <w:r>
+        <w:rPr>
+          <w:rStyle w:val="HTMLCode"/>
+          <w:highlight w:val="lightGray"/>
+        </w:rPr>
+        <w:t>curl</w:t>
+      </w:r>
+      <w:proofErr w:type="gramEnd"/>
+      <w:r>
+        <w:rPr>
+          <w:rStyle w:val="HTMLCode"/>
+          <w:highlight w:val="lightGray"/>
+        </w:rPr>
+        <w:t xml:space="preserve"> -v http://localhost:8080</w:t>
+      </w:r>
+    </w:p>
+    <w:p>
+      <w:pPr>
+        <w:pStyle w:val="NormalWeb"/>
+      </w:pPr>
+      <w:r>
+        <w:rPr>
+          <w:rStyle w:val="Strong"/>
+        </w:rPr>
+        <w:t>Purpose</w:t>
+      </w:r>
+      <w:r>
+        <w:t xml:space="preserve">: Verbose output showing full HTTP transaction </w:t>
+      </w:r>
+      <w:r>
+        <w:rPr>
+          <w:rStyle w:val="Strong"/>
+        </w:rPr>
+        <w:t>Explanation</w:t>
+      </w:r>
+      <w:r>
+        <w:t>:</w:t>
+      </w:r>
+    </w:p>
+    <w:p>
+      <w:pPr>
+        <w:numPr>
+          <w:ilvl w:val="0"/>
+          <w:numId w:val="19"/>
+        </w:numPr>
+        <w:spacing w:before="100" w:beforeAutospacing="1" w:after="100" w:afterAutospacing="1" w:line="240" w:lineRule="auto"/>
+      </w:pPr>
+      <w:r>
+        <w:rPr>
+          <w:rStyle w:val="HTMLCode"/>
+          <w:rFonts w:eastAsiaTheme="minorHAnsi"/>
+        </w:rPr>
+        <w:t>-v</w:t>
+      </w:r>
+      <w:r>
+        <w:t xml:space="preserve"> enables verbose mode</w:t>
+      </w:r>
+    </w:p>
+    <w:p>
+      <w:pPr>
+        <w:numPr>
+          <w:ilvl w:val="0"/>
+          <w:numId w:val="19"/>
+        </w:numPr>
+        <w:spacing w:before="100" w:beforeAutospacing="1" w:after="100" w:afterAutospacing="1" w:line="240" w:lineRule="auto"/>
+      </w:pPr>
+      <w:r>
+        <w:t>Shows DNS resolution, connection details, and full HTTP exchange</w:t>
+      </w:r>
+    </w:p>
+    <w:p>
+      <w:pPr>
+        <w:numPr>
+          <w:ilvl w:val="0"/>
+          <w:numId w:val="19"/>
+        </w:numPr>
+        <w:spacing w:before="100" w:beforeAutospacing="1" w:after="100" w:afterAutospacing="1" w:line="240" w:lineRule="auto"/>
+      </w:pPr>
+      <w:r>
+        <w:t>Returns JSON response with HAL (Hypertext Application Language) format</w:t>
+      </w:r>
+    </w:p>
+    <w:p>
+      <w:pPr>
+        <w:numPr>
+          <w:ilvl w:val="0"/>
+          <w:numId w:val="19"/>
+        </w:numPr>
+        <w:spacing w:before="100" w:beforeAutospacing="1" w:after="100" w:afterAutospacing="1" w:line="240" w:lineRule="auto"/>
+      </w:pPr>
+      <w:r>
+        <w:t>Useful for debugging HTTP communications</w:t>
+      </w:r>
+    </w:p>
+    <w:p>
+      <w:pPr>
+        <w:pStyle w:val="Heading3"/>
+      </w:pPr>
+      <w:proofErr w:type="gramStart"/>
+      <w:r>
+        <w:rPr>
+          <w:rStyle w:val="HTMLCode"/>
+          <w:highlight w:val="lightGray"/>
+        </w:rPr>
+        <w:t>curl</w:t>
+      </w:r>
+      <w:proofErr w:type="gramEnd"/>
+      <w:r>
+        <w:rPr>
+          <w:rStyle w:val="HTMLCode"/>
+          <w:highlight w:val="lightGray"/>
+        </w:rPr>
+        <w:t xml:space="preserve"> -O https://httpbin.org/image/png</w:t>
+      </w:r>
+    </w:p>
+    <w:p>
+      <w:pPr>
+        <w:pStyle w:val="NormalWeb"/>
+      </w:pPr>
+      <w:r>
+        <w:rPr>
+          <w:rStyle w:val="Strong"/>
+        </w:rPr>
+        <w:t>Purpose</w:t>
+      </w:r>
+      <w:r>
+        <w:t xml:space="preserve">: Download file and save with original filename </w:t>
+      </w:r>
+      <w:r>
+        <w:rPr>
+          <w:rStyle w:val="Strong"/>
+        </w:rPr>
+        <w:t>Explanation</w:t>
+      </w:r>
+      <w:r>
+        <w:t>:</w:t>
+      </w:r>
+    </w:p>
+    <w:p>
+      <w:pPr>
+        <w:numPr>
+          <w:ilvl w:val="0"/>
+          <w:numId w:val="20"/>
+        </w:numPr>
+        <w:spacing w:before="100" w:beforeAutospacing="1" w:after="100" w:afterAutospacing="1" w:line="240" w:lineRule="auto"/>
+      </w:pPr>
+      <w:r>
+        <w:rPr>
+          <w:rStyle w:val="HTMLCode"/>
+          <w:rFonts w:eastAsiaTheme="minorHAnsi"/>
+        </w:rPr>
+        <w:t>-O</w:t>
+      </w:r>
+      <w:r>
+        <w:t xml:space="preserve"> saves file with same name as in URL (becomes "</w:t>
+      </w:r>
+      <w:proofErr w:type="spellStart"/>
+      <w:r>
+        <w:t>png</w:t>
+      </w:r>
+      <w:proofErr w:type="spellEnd"/>
+      <w:r>
+        <w:t>")</w:t>
+      </w:r>
+    </w:p>
+    <w:p>
+      <w:pPr>
+        <w:numPr>
+          <w:ilvl w:val="0"/>
+          <w:numId w:val="20"/>
+        </w:numPr>
+        <w:spacing w:before="100" w:beforeAutospacing="1" w:after="100" w:afterAutospacing="1" w:line="240" w:lineRule="auto"/>
+      </w:pPr>
+      <w:r>
+        <w:t>Downloads 8090 bytes from httpbin.org test service</w:t>
+      </w:r>
+    </w:p>
+    <w:p>
+      <w:pPr>
+        <w:numPr>
+          <w:ilvl w:val="0"/>
+          <w:numId w:val="20"/>
+        </w:numPr>
+        <w:spacing w:before="100" w:beforeAutospacing="1" w:after="100" w:afterAutospacing="1" w:line="240" w:lineRule="auto"/>
+      </w:pPr>
+      <w:r>
+        <w:t>Shows download progress with transfer statistics</w:t>
+      </w:r>
+    </w:p>
+    <w:p>
+      <w:pPr>
+        <w:numPr>
+          <w:ilvl w:val="0"/>
+          <w:numId w:val="20"/>
+        </w:numPr>
+        <w:spacing w:before="100" w:beforeAutospacing="1" w:after="100" w:afterAutospacing="1" w:line="240" w:lineRule="auto"/>
+      </w:pPr>
+      <w:r>
+        <w:t>httpbin.org provides various test endpoints including sample images</w:t>
+      </w:r>
+    </w:p>
+    <w:p>
+      <w:pPr>
+        <w:pStyle w:val="Heading3"/>
+      </w:pPr>
+      <w:proofErr w:type="gramStart"/>
+      <w:r>
+        <w:rPr>
+          <w:rStyle w:val="HTMLCode"/>
+          <w:highlight w:val="lightGray"/>
+        </w:rPr>
+        <w:t>curl</w:t>
+      </w:r>
+      <w:proofErr w:type="gramEnd"/>
+      <w:r>
+        <w:rPr>
+          <w:rStyle w:val="HTMLCode"/>
+          <w:highlight w:val="lightGray"/>
+        </w:rPr>
+        <w:t xml:space="preserve"> -X POST -d "username=</w:t>
+      </w:r>
+      <w:proofErr w:type="spellStart"/>
+      <w:r>
+        <w:rPr>
+          <w:rStyle w:val="HTMLCode"/>
+          <w:highlight w:val="lightGray"/>
+        </w:rPr>
+        <w:t>user&amp;password</w:t>
+      </w:r>
+      <w:proofErr w:type="spellEnd"/>
+      <w:r>
+        <w:rPr>
+          <w:rStyle w:val="HTMLCode"/>
+          <w:highlight w:val="lightGray"/>
+        </w:rPr>
+        <w:t>=pass" https://httpbin.org/post</w:t>
+      </w:r>
+    </w:p>
+    <w:p>
+      <w:pPr>
+        <w:pStyle w:val="NormalWeb"/>
+      </w:pPr>
+      <w:r>
+        <w:rPr>
+          <w:rStyle w:val="Strong"/>
+        </w:rPr>
+        <w:t>Purpose</w:t>
+      </w:r>
+      <w:r>
+        <w:t xml:space="preserve">: Send POST request with form data </w:t>
+      </w:r>
+      <w:r>
+        <w:rPr>
+          <w:rStyle w:val="Strong"/>
+        </w:rPr>
+        <w:t>Explanation</w:t>
+      </w:r>
+      <w:r>
+        <w:t>:</w:t>
+      </w:r>
+    </w:p>
+    <w:p>
+      <w:pPr>
+        <w:numPr>
+          <w:ilvl w:val="0"/>
+          <w:numId w:val="21"/>
+        </w:numPr>
+        <w:spacing w:before="100" w:beforeAutospacing="1" w:after="100" w:afterAutospacing="1" w:line="240" w:lineRule="auto"/>
+      </w:pPr>
+      <w:r>
+        <w:rPr>
+          <w:rStyle w:val="HTMLCode"/>
+          <w:rFonts w:eastAsiaTheme="minorHAnsi"/>
+        </w:rPr>
+        <w:t>-X POST</w:t>
+      </w:r>
+      <w:r>
+        <w:t xml:space="preserve"> specifies HTTP POST method</w:t>
+      </w:r>
+    </w:p>
+    <w:p>
+      <w:pPr>
+        <w:numPr>
+          <w:ilvl w:val="0"/>
+          <w:numId w:val="21"/>
+        </w:numPr>
+        <w:spacing w:before="100" w:beforeAutospacing="1" w:after="100" w:afterAutospacing="1" w:line="240" w:lineRule="auto"/>
+      </w:pPr>
+      <w:r>
+        <w:rPr>
+          <w:rStyle w:val="HTMLCode"/>
+          <w:rFonts w:eastAsiaTheme="minorHAnsi"/>
+        </w:rPr>
+        <w:t>-d</w:t>
+      </w:r>
+      <w:r>
+        <w:t xml:space="preserve"> sends data in request body</w:t>
+      </w:r>
+    </w:p>
+    <w:p>
+      <w:pPr>
+        <w:numPr>
+          <w:ilvl w:val="0"/>
+          <w:numId w:val="21"/>
+        </w:numPr>
+        <w:spacing w:before="100" w:beforeAutospacing="1" w:after="100" w:afterAutospacing="1" w:line="240" w:lineRule="auto"/>
+      </w:pPr>
+      <w:r>
+        <w:t>Sends form-encoded data (application/x-www-form-</w:t>
+      </w:r>
+      <w:proofErr w:type="spellStart"/>
+      <w:r>
+        <w:t>urlencoded</w:t>
+      </w:r>
+      <w:proofErr w:type="spellEnd"/>
+      <w:r>
+        <w:t>)</w:t>
+      </w:r>
+    </w:p>
+    <w:p>
+      <w:pPr>
+        <w:numPr>
+          <w:ilvl w:val="0"/>
+          <w:numId w:val="21"/>
+        </w:numPr>
+        <w:spacing w:before="100" w:beforeAutospacing="1" w:after="100" w:afterAutospacing="1" w:line="240" w:lineRule="auto"/>
+      </w:pPr>
+      <w:r>
+        <w:t>httpbin.org echoes back the request details, making it perfect for testing form submissions</w:t>
+      </w:r>
+    </w:p>
+    <w:p>
+      <w:pPr>
+        <w:pStyle w:val="Heading3"/>
+      </w:pPr>
+      <w:proofErr w:type="gramStart"/>
+      <w:r>
+        <w:rPr>
+          <w:rStyle w:val="HTMLCode"/>
+          <w:highlight w:val="lightGray"/>
+        </w:rPr>
+        <w:t>curl</w:t>
+      </w:r>
+      <w:proofErr w:type="gramEnd"/>
+      <w:r>
+        <w:rPr>
+          <w:rStyle w:val="HTMLCode"/>
+          <w:highlight w:val="lightGray"/>
+        </w:rPr>
         <w:t xml:space="preserve"> -X POST -H "Content-Type: application/</w:t>
       </w:r>
       <w:proofErr w:type="spellStart"/>
@@ -2700,7 +2614,7 @@
       </w:pPr>
       <w:r>
         <w:rPr>
-          <w:rStyle w:val="Strong0"/>
+          <w:rStyle w:val="Strong"/>
         </w:rPr>
         <w:t>Purpose</w:t>
       </w:r>
@@ -2709,7 +2623,7 @@
       </w:r>
       <w:r>
         <w:rPr>
-          <w:rStyle w:val="Strong0"/>
+          <w:rStyle w:val="Strong"/>
         </w:rPr>
         <w:t>Explanation</w:t>
       </w:r>
@@ -2730,6 +2644,7 @@
           <w:rStyle w:val="HTMLCode"/>
           <w:rFonts w:eastAsiaTheme="minorHAnsi"/>
         </w:rPr>
+        <w:lastRenderedPageBreak/>
         <w:t>-H</w:t>
       </w:r>
       <w:r>
@@ -2819,7 +2734,7 @@
       </w:pPr>
       <w:r>
         <w:rPr>
-          <w:rStyle w:val="Strong0"/>
+          <w:rStyle w:val="Strong"/>
         </w:rPr>
         <w:t>Purpose</w:t>
       </w:r>
@@ -2828,7 +2743,7 @@
       </w:r>
       <w:r>
         <w:rPr>
-          <w:rStyle w:val="Strong0"/>
+          <w:rStyle w:val="Strong"/>
         </w:rPr>
         <w:t>Explanation</w:t>
       </w:r>
@@ -2923,7 +2838,7 @@
       </w:pPr>
       <w:r>
         <w:rPr>
-          <w:rStyle w:val="Strong0"/>
+          <w:rStyle w:val="Strong"/>
         </w:rPr>
         <w:t>Purpose</w:t>
       </w:r>
@@ -2932,7 +2847,7 @@
       </w:r>
       <w:r>
         <w:rPr>
-          <w:rStyle w:val="Strong0"/>
+          <w:rStyle w:val="Strong"/>
         </w:rPr>
         <w:t>Explanation</w:t>
       </w:r>
@@ -3016,7 +2931,7 @@
       </w:pPr>
       <w:r>
         <w:rPr>
-          <w:rStyle w:val="Strong0"/>
+          <w:rStyle w:val="Strong"/>
         </w:rPr>
         <w:t>Purpose</w:t>
       </w:r>
@@ -3025,7 +2940,7 @@
       </w:r>
       <w:r>
         <w:rPr>
-          <w:rStyle w:val="Strong0"/>
+          <w:rStyle w:val="Strong"/>
         </w:rPr>
         <w:t>Explanation</w:t>
       </w:r>
@@ -3101,7 +3016,7 @@
       </w:pPr>
       <w:r>
         <w:rPr>
-          <w:rStyle w:val="Strong0"/>
+          <w:rStyle w:val="Strong"/>
         </w:rPr>
         <w:t>Purpose</w:t>
       </w:r>
@@ -3110,7 +3025,7 @@
       </w:r>
       <w:r>
         <w:rPr>
-          <w:rStyle w:val="Strong0"/>
+          <w:rStyle w:val="Strong"/>
         </w:rPr>
         <w:t>Explanation</w:t>
       </w:r>
@@ -3210,7 +3125,7 @@
       </w:pPr>
       <w:r>
         <w:rPr>
-          <w:rStyle w:val="Strong0"/>
+          <w:rStyle w:val="Strong"/>
         </w:rPr>
         <w:t>Purpose</w:t>
       </w:r>
@@ -3219,7 +3134,7 @@
       </w:r>
       <w:r>
         <w:rPr>
-          <w:rStyle w:val="Strong0"/>
+          <w:rStyle w:val="Strong"/>
         </w:rPr>
         <w:t>Explanation</w:t>
       </w:r>
@@ -3236,58 +3151,58 @@
         <w:spacing w:before="100" w:beforeAutospacing="1" w:after="100" w:afterAutospacing="1" w:line="240" w:lineRule="auto"/>
       </w:pPr>
       <w:r>
+        <w:t>Tries to download file via FTP protocol</w:t>
+      </w:r>
+    </w:p>
+    <w:p>
+      <w:pPr>
+        <w:numPr>
+          <w:ilvl w:val="0"/>
+          <w:numId w:val="27"/>
+        </w:numPr>
+        <w:spacing w:before="100" w:beforeAutospacing="1" w:after="100" w:afterAutospacing="1" w:line="240" w:lineRule="auto"/>
+      </w:pPr>
+      <w:r>
+        <w:rPr>
+          <w:rStyle w:val="HTMLCode"/>
+          <w:rFonts w:eastAsiaTheme="minorHAnsi"/>
+        </w:rPr>
+        <w:t>-o hello.zip</w:t>
+      </w:r>
+      <w:r>
+        <w:t xml:space="preserve"> would save as local file</w:t>
+      </w:r>
+    </w:p>
+    <w:p>
+      <w:pPr>
+        <w:numPr>
+          <w:ilvl w:val="0"/>
+          <w:numId w:val="27"/>
+        </w:numPr>
+        <w:spacing w:before="100" w:beforeAutospacing="1" w:after="100" w:afterAutospacing="1" w:line="240" w:lineRule="auto"/>
+      </w:pPr>
+      <w:r>
+        <w:t>Fails to connect to FTP server (port 21)</w:t>
+      </w:r>
+    </w:p>
+    <w:p>
+      <w:pPr>
+        <w:numPr>
+          <w:ilvl w:val="0"/>
+          <w:numId w:val="27"/>
+        </w:numPr>
+        <w:spacing w:before="100" w:beforeAutospacing="1" w:after="100" w:afterAutospacing="1" w:line="240" w:lineRule="auto"/>
+      </w:pPr>
+      <w:r>
+        <w:t>Shows curl supports multiple protocols beyond HTTP</w:t>
+      </w:r>
+    </w:p>
+    <w:p>
+      <w:pPr>
+        <w:pStyle w:val="Heading2"/>
+      </w:pPr>
+      <w:r>
         <w:lastRenderedPageBreak/>
-        <w:t>Tries to download file via FTP protocol</w:t>
-      </w:r>
-    </w:p>
-    <w:p>
-      <w:pPr>
-        <w:numPr>
-          <w:ilvl w:val="0"/>
-          <w:numId w:val="27"/>
-        </w:numPr>
-        <w:spacing w:before="100" w:beforeAutospacing="1" w:after="100" w:afterAutospacing="1" w:line="240" w:lineRule="auto"/>
-      </w:pPr>
-      <w:r>
-        <w:rPr>
-          <w:rStyle w:val="HTMLCode"/>
-          <w:rFonts w:eastAsiaTheme="minorHAnsi"/>
-        </w:rPr>
-        <w:t>-o hello.zip</w:t>
-      </w:r>
-      <w:r>
-        <w:t xml:space="preserve"> would save as local file</w:t>
-      </w:r>
-    </w:p>
-    <w:p>
-      <w:pPr>
-        <w:numPr>
-          <w:ilvl w:val="0"/>
-          <w:numId w:val="27"/>
-        </w:numPr>
-        <w:spacing w:before="100" w:beforeAutospacing="1" w:after="100" w:afterAutospacing="1" w:line="240" w:lineRule="auto"/>
-      </w:pPr>
-      <w:r>
-        <w:t>Fails to connect to FTP server (port 21)</w:t>
-      </w:r>
-    </w:p>
-    <w:p>
-      <w:pPr>
-        <w:numPr>
-          <w:ilvl w:val="0"/>
-          <w:numId w:val="27"/>
-        </w:numPr>
-        <w:spacing w:before="100" w:beforeAutospacing="1" w:after="100" w:afterAutospacing="1" w:line="240" w:lineRule="auto"/>
-      </w:pPr>
-      <w:r>
-        <w:t>Shows curl supports multiple protocols beyond HTTP</w:t>
-      </w:r>
-    </w:p>
-    <w:p>
-      <w:pPr>
-        <w:pStyle w:val="Heading2"/>
-      </w:pPr>
-      <w:r>
         <w:t>Directory Listing</w:t>
       </w:r>
     </w:p>
@@ -3295,8 +3210,6 @@
       <w:pPr>
         <w:pStyle w:val="Heading3"/>
       </w:pPr>
-      <w:bookmarkStart w:id="0" w:name="_GoBack"/>
-      <w:bookmarkEnd w:id="0"/>
       <w:proofErr w:type="spellStart"/>
       <w:proofErr w:type="gramStart"/>
       <w:r>
@@ -3321,7 +3234,7 @@
       </w:pPr>
       <w:r>
         <w:rPr>
-          <w:rStyle w:val="Strong0"/>
+          <w:rStyle w:val="Strong"/>
         </w:rPr>
         <w:t>Purpose</w:t>
       </w:r>
@@ -3330,7 +3243,7 @@
       </w:r>
       <w:r>
         <w:rPr>
-          <w:rStyle w:val="Strong0"/>
+          <w:rStyle w:val="Strong"/>
         </w:rPr>
         <w:t>Explanation</w:t>
       </w:r>
@@ -3444,7 +3357,7 @@
       </w:pPr>
       <w:r>
         <w:rPr>
-          <w:rStyle w:val="Strong0"/>
+          <w:rStyle w:val="Strong"/>
         </w:rPr>
         <w:t>Process Management</w:t>
       </w:r>
@@ -3484,7 +3397,7 @@
       </w:pPr>
       <w:r>
         <w:rPr>
-          <w:rStyle w:val="Strong0"/>
+          <w:rStyle w:val="Strong"/>
         </w:rPr>
         <w:t>Log Monitoring</w:t>
       </w:r>
@@ -3512,7 +3425,7 @@
       </w:pPr>
       <w:r>
         <w:rPr>
-          <w:rStyle w:val="Strong0"/>
+          <w:rStyle w:val="Strong"/>
         </w:rPr>
         <w:t>Network Debugging</w:t>
       </w:r>
@@ -3554,7 +3467,7 @@
       </w:pPr>
       <w:r>
         <w:rPr>
-          <w:rStyle w:val="Strong0"/>
+          <w:rStyle w:val="Strong"/>
         </w:rPr>
         <w:t>HTTP Testing</w:t>
       </w:r>
@@ -3582,7 +3495,7 @@
       </w:pPr>
       <w:r>
         <w:rPr>
-          <w:rStyle w:val="Strong0"/>
+          <w:rStyle w:val="Strong"/>
         </w:rPr>
         <w:t>File Operations</w:t>
       </w:r>
@@ -3600,7 +3513,7 @@
       </w:pPr>
       <w:r>
         <w:rPr>
-          <w:rStyle w:val="Strong0"/>
+          <w:rStyle w:val="Strong"/>
         </w:rPr>
         <w:t>System Monitoring</w:t>
       </w:r>
@@ -8381,8 +8294,8 @@
       <w:szCs w:val="27"/>
     </w:rPr>
   </w:style>
-  <w:style w:type="character" w:customStyle="1" w:styleId="strong">
-    <w:name w:val="strong"/>
+  <w:style w:type="character" w:customStyle="1" w:styleId="Strong1">
+    <w:name w:val="Strong1"/>
     <w:basedOn w:val="DefaultParagraphFont"/>
     <w:rsid w:val="00990ADC"/>
   </w:style>
@@ -8463,7 +8376,7 @@
       <w:szCs w:val="20"/>
     </w:rPr>
   </w:style>
-  <w:style w:type="character" w:styleId="Strong0">
+  <w:style w:type="character" w:styleId="Strong">
     <w:name w:val="Strong"/>
     <w:basedOn w:val="DefaultParagraphFont"/>
     <w:uiPriority w:val="22"/>

</xml_diff>